<commit_message>
Kasutaja saab valida, kuidas ta enda laua sisestab
</commit_message>
<xml_diff>
--- a/Kasutaja_laua_tabel.docx
+++ b/Kasutaja_laua_tabel.docx
@@ -34,7 +34,13 @@
         <w:rPr>
           <w:rFonts w:ascii="Arial" w:hAnsi="Arial" w:cs="Arial"/>
         </w:rPr>
-        <w:t>Täida alloleva tabeli ruudud väärtustega ’T’ või ’L’, kus ’T’ tähistab tühja ruutu ja ’L’ tähistab laeva.</w:t>
+        <w:t>Tühjenda allolev tabel ning t</w:t>
+      </w:r>
+      <w:r>
+        <w:rPr>
+          <w:rFonts w:ascii="Arial" w:hAnsi="Arial" w:cs="Arial"/>
+        </w:rPr>
+        <w:t>äida alloleva tabeli ruudud väärtustega ’T’ või ’L’, kus ’T’ tähistab tühja ruutu ja ’L’ tähistab laeva.</w:t>
       </w:r>
     </w:p>
     <w:p>
@@ -106,8 +112,6 @@
         </w:rPr>
         <w:t>’i aste 100%.</w:t>
       </w:r>
-      <w:bookmarkStart w:id="0" w:name="_GoBack"/>
-      <w:bookmarkEnd w:id="0"/>
     </w:p>
     <w:p>
       <w:pPr>
@@ -124,7 +128,13 @@
         <w:rPr>
           <w:rFonts w:ascii="Arial" w:hAnsi="Arial" w:cs="Arial"/>
         </w:rPr>
-        <w:t>Salvesta pilt samasse kausta, kus on laevade pommitamise kood.</w:t>
+        <w:t xml:space="preserve">Salvesta </w:t>
+      </w:r>
+      <w:r>
+        <w:rPr>
+          <w:rFonts w:ascii="Arial" w:hAnsi="Arial" w:cs="Arial"/>
+        </w:rPr>
+        <w:t>pilt kausta ’kood’ alamkausta ’pildid’.</w:t>
       </w:r>
     </w:p>
     <w:p>
@@ -144,6 +154,32 @@
         </w:rPr>
         <w:t>Vali laevade pommitamist mängides, et mängulaud loetaks sisse pildilt.</w:t>
       </w:r>
+    </w:p>
+    <w:p>
+      <w:pPr>
+        <w:pStyle w:val="ListParagraph"/>
+        <w:numPr>
+          <w:ilvl w:val="1"/>
+          <w:numId w:val="2"/>
+        </w:numPr>
+        <w:rPr>
+          <w:rFonts w:ascii="Arial" w:hAnsi="Arial" w:cs="Arial"/>
+        </w:rPr>
+      </w:pPr>
+      <w:r>
+        <w:rPr>
+          <w:rFonts w:ascii="Arial" w:hAnsi="Arial" w:cs="Arial"/>
+        </w:rPr>
+        <w:t>Allolev täidetud tabel on pildi kujul failina ’naidis_laud.png’</w:t>
+      </w:r>
+      <w:r>
+        <w:rPr>
+          <w:rFonts w:ascii="Arial" w:hAnsi="Arial" w:cs="Arial"/>
+        </w:rPr>
+        <w:t xml:space="preserve"> ning ka seda saab mängimiseks kasutada.</w:t>
+      </w:r>
+      <w:bookmarkStart w:id="0" w:name="_GoBack"/>
+      <w:bookmarkEnd w:id="0"/>
     </w:p>
     <w:p>
       <w:pPr>
@@ -2777,6 +2813,7 @@
     <w:lsdException w:name="HTML Sample" w:semiHidden="1" w:unhideWhenUsed="1"/>
     <w:lsdException w:name="HTML Typewriter" w:semiHidden="1" w:unhideWhenUsed="1"/>
     <w:lsdException w:name="HTML Variable" w:semiHidden="1" w:unhideWhenUsed="1"/>
+    <w:lsdException w:name="Normal Table" w:semiHidden="1" w:unhideWhenUsed="1"/>
     <w:lsdException w:name="annotation subject" w:semiHidden="1" w:unhideWhenUsed="1"/>
     <w:lsdException w:name="No List" w:semiHidden="1" w:unhideWhenUsed="1"/>
     <w:lsdException w:name="Outline List 1" w:semiHidden="1" w:unhideWhenUsed="1"/>
@@ -2823,8 +2860,10 @@
     <w:lsdException w:name="Table Subtle 2" w:semiHidden="1" w:unhideWhenUsed="1"/>
     <w:lsdException w:name="Table Web 1" w:semiHidden="1" w:unhideWhenUsed="1"/>
     <w:lsdException w:name="Table Web 2" w:semiHidden="1" w:unhideWhenUsed="1"/>
+    <w:lsdException w:name="Table Web 3" w:semiHidden="1" w:unhideWhenUsed="1"/>
     <w:lsdException w:name="Balloon Text" w:semiHidden="1" w:unhideWhenUsed="1"/>
     <w:lsdException w:name="Table Grid" w:uiPriority="39"/>
+    <w:lsdException w:name="Table Theme" w:semiHidden="1" w:unhideWhenUsed="1"/>
     <w:lsdException w:name="Placeholder Text" w:semiHidden="1"/>
     <w:lsdException w:name="No Spacing" w:uiPriority="1" w:qFormat="1"/>
     <w:lsdException w:name="Light Shading" w:uiPriority="60"/>

</xml_diff>